<commit_message>
Max grass in cell
</commit_message>
<xml_diff>
--- a/Practica1/Memoria.docx
+++ b/Practica1/Memoria.docx
@@ -177,6 +177,8 @@
         </w:rPr>
         <w:t>Grass growth rate</w:t>
       </w:r>
+      <w:bookmarkStart w:id="0" w:name="_GoBack"/>
+      <w:bookmarkEnd w:id="0"/>
     </w:p>
     <w:p>
       <w:pPr>
@@ -287,8 +289,24 @@
         </w:rPr>
         <w:t xml:space="preserve"> rabbits’ energy will be proportional to their father’s energy. This way, the “stronger” is a rabbit, the stronger its sons will be, imitating the genetic behaviour.</w:t>
       </w:r>
-      <w:bookmarkStart w:id="0" w:name="_GoBack"/>
-      <w:bookmarkEnd w:id="0"/>
+    </w:p>
+    <w:p>
+      <w:pPr>
+        <w:ind w:firstLine="360"/>
+        <w:jc w:val="both"/>
+        <w:rPr>
+          <w:lang w:val="en-GB"/>
+        </w:rPr>
+      </w:pPr>
+    </w:p>
+    <w:p>
+      <w:pPr>
+        <w:ind w:firstLine="360"/>
+        <w:jc w:val="both"/>
+        <w:rPr>
+          <w:lang w:val="en-GB"/>
+        </w:rPr>
+      </w:pPr>
     </w:p>
     <w:p>
       <w:pPr>

</xml_diff>